<commit_message>
update substantive regressions & preliminaries
</commit_message>
<xml_diff>
--- a/results/regressions/250324_rq1_Table1-1_PML.docx
+++ b/results/regressions/250324_rq1_Table1-1_PML.docx
@@ -1435,60 +1435,60 @@
                 <w:szCs w:val="24"/>
                 <w:color w:val="000000"/>
               </w:rPr>
-              <w:t xml:space="preserve">Meeting Year</w:t>
-            </w:r>
-          </w:p>
-        </w:tc>
-        <w:tc>
-          <w:tcPr>
-            <w:tcBorders>
-              <w:bottom w:val="none" w:sz="0" w:space="0" w:color="000000"/>
-              <w:top w:val="none" w:sz="0" w:space="0" w:color="000000"/>
-              <w:left w:val="none" w:sz="0" w:space="0" w:color="000000"/>
-              <w:right w:val="none" w:sz="0" w:space="0" w:color="000000"/>
-            </w:tcBorders>
-            <w:shd w:val="clear" w:color="auto" w:fill="FFFFFF"/>
-            <w:tcMar>
-              <w:top w:w="0" w:type="dxa"/>
-              <w:bottom w:w="0" w:type="dxa"/>
-              <w:left w:w="0" w:type="dxa"/>
-              <w:right w:w="0" w:type="dxa"/>
-            </w:tcMar>
-            <w:vAlign w:val="center"/>
-          </w:tcPr>
-          <w:p>
-            <w:pPr>
-              <w:pStyle w:val="Normal"/>
-              <w:jc w:val="left"/>
-              <w:pBdr>
-                <w:bottom w:val="none" w:sz="0" w:space="0" w:color="000000"/>
-                <w:top w:val="none" w:sz="0" w:space="0" w:color="000000"/>
-                <w:left w:val="none" w:sz="0" w:space="0" w:color="000000"/>
-                <w:right w:val="none" w:sz="0" w:space="0" w:color="000000"/>
-              </w:pBdr>
-              <w:spacing w:after="0" w:before="0" w:line="240"/>
-              <w:ind w:left="0" w:right="0" w:firstLine="0" w:firstLineChars="0"/>
-              <w:rPr>
-                <w:rFonts w:ascii="Garamond" w:hAnsi="Arial" w:eastAsia="Arial" w:cs="Arial"/>
-                <w:i w:val="false"/>
-                <w:b w:val="false"/>
-                <w:u w:val="none"/>
-                <w:sz w:val="24"/>
-                <w:szCs w:val="24"/>
-                <w:color w:val="000000"/>
-              </w:rPr>
-            </w:pPr>
-            <w:r>
-              <w:rPr>
-                <w:rFonts w:ascii="Garamond" w:hAnsi="Arial" w:eastAsia="Arial" w:cs="Arial"/>
-                <w:i w:val="false"/>
-                <w:b w:val="false"/>
-                <w:u w:val="none"/>
-                <w:sz w:val="24"/>
-                <w:szCs w:val="24"/>
-                <w:color w:val="000000"/>
-              </w:rPr>
-              <w:t xml:space="preserve">0.190***</w:t>
+              <w:t xml:space="preserve">Overall Climate Vulnerability</w:t>
+            </w:r>
+          </w:p>
+        </w:tc>
+        <w:tc>
+          <w:tcPr>
+            <w:tcBorders>
+              <w:bottom w:val="none" w:sz="0" w:space="0" w:color="000000"/>
+              <w:top w:val="none" w:sz="0" w:space="0" w:color="000000"/>
+              <w:left w:val="none" w:sz="0" w:space="0" w:color="000000"/>
+              <w:right w:val="none" w:sz="0" w:space="0" w:color="000000"/>
+            </w:tcBorders>
+            <w:shd w:val="clear" w:color="auto" w:fill="FFFFFF"/>
+            <w:tcMar>
+              <w:top w:w="0" w:type="dxa"/>
+              <w:bottom w:w="0" w:type="dxa"/>
+              <w:left w:w="0" w:type="dxa"/>
+              <w:right w:w="0" w:type="dxa"/>
+            </w:tcMar>
+            <w:vAlign w:val="center"/>
+          </w:tcPr>
+          <w:p>
+            <w:pPr>
+              <w:pStyle w:val="Normal"/>
+              <w:jc w:val="left"/>
+              <w:pBdr>
+                <w:bottom w:val="none" w:sz="0" w:space="0" w:color="000000"/>
+                <w:top w:val="none" w:sz="0" w:space="0" w:color="000000"/>
+                <w:left w:val="none" w:sz="0" w:space="0" w:color="000000"/>
+                <w:right w:val="none" w:sz="0" w:space="0" w:color="000000"/>
+              </w:pBdr>
+              <w:spacing w:after="0" w:before="0" w:line="240"/>
+              <w:ind w:left="0" w:right="0" w:firstLine="0" w:firstLineChars="0"/>
+              <w:rPr>
+                <w:rFonts w:ascii="Garamond" w:hAnsi="Arial" w:eastAsia="Arial" w:cs="Arial"/>
+                <w:i w:val="false"/>
+                <w:b w:val="false"/>
+                <w:u w:val="none"/>
+                <w:sz w:val="24"/>
+                <w:szCs w:val="24"/>
+                <w:color w:val="000000"/>
+              </w:rPr>
+            </w:pPr>
+            <w:r>
+              <w:rPr>
+                <w:rFonts w:ascii="Garamond" w:hAnsi="Arial" w:eastAsia="Arial" w:cs="Arial"/>
+                <w:i w:val="false"/>
+                <w:b w:val="false"/>
+                <w:u w:val="none"/>
+                <w:sz w:val="24"/>
+                <w:szCs w:val="24"/>
+                <w:color w:val="000000"/>
+              </w:rPr>
+              <w:t xml:space="preserve">-4.270***</w:t>
             </w:r>
           </w:p>
         </w:tc>
@@ -1600,7 +1600,7 @@
                 <w:szCs w:val="24"/>
                 <w:color w:val="000000"/>
               </w:rPr>
-              <w:t xml:space="preserve">(0.007)</w:t>
+              <w:t xml:space="preserve">(0.484)</w:t>
             </w:r>
           </w:p>
         </w:tc>
@@ -1659,60 +1659,60 @@
                 <w:szCs w:val="24"/>
                 <w:color w:val="000000"/>
               </w:rPr>
-              <w:t xml:space="preserve">Overall Climate Vulnerability</w:t>
-            </w:r>
-          </w:p>
-        </w:tc>
-        <w:tc>
-          <w:tcPr>
-            <w:tcBorders>
-              <w:bottom w:val="none" w:sz="0" w:space="0" w:color="000000"/>
-              <w:top w:val="none" w:sz="0" w:space="0" w:color="000000"/>
-              <w:left w:val="none" w:sz="0" w:space="0" w:color="000000"/>
-              <w:right w:val="none" w:sz="0" w:space="0" w:color="000000"/>
-            </w:tcBorders>
-            <w:shd w:val="clear" w:color="auto" w:fill="FFFFFF"/>
-            <w:tcMar>
-              <w:top w:w="0" w:type="dxa"/>
-              <w:bottom w:w="0" w:type="dxa"/>
-              <w:left w:w="0" w:type="dxa"/>
-              <w:right w:w="0" w:type="dxa"/>
-            </w:tcMar>
-            <w:vAlign w:val="center"/>
-          </w:tcPr>
-          <w:p>
-            <w:pPr>
-              <w:pStyle w:val="Normal"/>
-              <w:jc w:val="left"/>
-              <w:pBdr>
-                <w:bottom w:val="none" w:sz="0" w:space="0" w:color="000000"/>
-                <w:top w:val="none" w:sz="0" w:space="0" w:color="000000"/>
-                <w:left w:val="none" w:sz="0" w:space="0" w:color="000000"/>
-                <w:right w:val="none" w:sz="0" w:space="0" w:color="000000"/>
-              </w:pBdr>
-              <w:spacing w:after="0" w:before="0" w:line="240"/>
-              <w:ind w:left="0" w:right="0" w:firstLine="0" w:firstLineChars="0"/>
-              <w:rPr>
-                <w:rFonts w:ascii="Garamond" w:hAnsi="Arial" w:eastAsia="Arial" w:cs="Arial"/>
-                <w:i w:val="false"/>
-                <w:b w:val="false"/>
-                <w:u w:val="none"/>
-                <w:sz w:val="24"/>
-                <w:szCs w:val="24"/>
-                <w:color w:val="000000"/>
-              </w:rPr>
-            </w:pPr>
-            <w:r>
-              <w:rPr>
-                <w:rFonts w:ascii="Garamond" w:hAnsi="Arial" w:eastAsia="Arial" w:cs="Arial"/>
-                <w:i w:val="false"/>
-                <w:b w:val="false"/>
-                <w:u w:val="none"/>
-                <w:sz w:val="24"/>
-                <w:szCs w:val="24"/>
-                <w:color w:val="000000"/>
-              </w:rPr>
-              <w:t xml:space="preserve">-4.270***</w:t>
+              <w:t xml:space="preserve">Census Division 2</w:t>
+            </w:r>
+          </w:p>
+        </w:tc>
+        <w:tc>
+          <w:tcPr>
+            <w:tcBorders>
+              <w:bottom w:val="none" w:sz="0" w:space="0" w:color="000000"/>
+              <w:top w:val="none" w:sz="0" w:space="0" w:color="000000"/>
+              <w:left w:val="none" w:sz="0" w:space="0" w:color="000000"/>
+              <w:right w:val="none" w:sz="0" w:space="0" w:color="000000"/>
+            </w:tcBorders>
+            <w:shd w:val="clear" w:color="auto" w:fill="FFFFFF"/>
+            <w:tcMar>
+              <w:top w:w="0" w:type="dxa"/>
+              <w:bottom w:w="0" w:type="dxa"/>
+              <w:left w:w="0" w:type="dxa"/>
+              <w:right w:w="0" w:type="dxa"/>
+            </w:tcMar>
+            <w:vAlign w:val="center"/>
+          </w:tcPr>
+          <w:p>
+            <w:pPr>
+              <w:pStyle w:val="Normal"/>
+              <w:jc w:val="left"/>
+              <w:pBdr>
+                <w:bottom w:val="none" w:sz="0" w:space="0" w:color="000000"/>
+                <w:top w:val="none" w:sz="0" w:space="0" w:color="000000"/>
+                <w:left w:val="none" w:sz="0" w:space="0" w:color="000000"/>
+                <w:right w:val="none" w:sz="0" w:space="0" w:color="000000"/>
+              </w:pBdr>
+              <w:spacing w:after="0" w:before="0" w:line="240"/>
+              <w:ind w:left="0" w:right="0" w:firstLine="0" w:firstLineChars="0"/>
+              <w:rPr>
+                <w:rFonts w:ascii="Garamond" w:hAnsi="Arial" w:eastAsia="Arial" w:cs="Arial"/>
+                <w:i w:val="false"/>
+                <w:b w:val="false"/>
+                <w:u w:val="none"/>
+                <w:sz w:val="24"/>
+                <w:szCs w:val="24"/>
+                <w:color w:val="000000"/>
+              </w:rPr>
+            </w:pPr>
+            <w:r>
+              <w:rPr>
+                <w:rFonts w:ascii="Garamond" w:hAnsi="Arial" w:eastAsia="Arial" w:cs="Arial"/>
+                <w:i w:val="false"/>
+                <w:b w:val="false"/>
+                <w:u w:val="none"/>
+                <w:sz w:val="24"/>
+                <w:szCs w:val="24"/>
+                <w:color w:val="000000"/>
+              </w:rPr>
+              <w:t xml:space="preserve">-0.343***</w:t>
             </w:r>
           </w:p>
         </w:tc>
@@ -1824,7 +1824,7 @@
                 <w:szCs w:val="24"/>
                 <w:color w:val="000000"/>
               </w:rPr>
-              <w:t xml:space="preserve">(0.484)</w:t>
+              <w:t xml:space="preserve">(0.077)</w:t>
             </w:r>
           </w:p>
         </w:tc>
@@ -1883,60 +1883,60 @@
                 <w:szCs w:val="24"/>
                 <w:color w:val="000000"/>
               </w:rPr>
-              <w:t xml:space="preserve">Census Division 2</w:t>
-            </w:r>
-          </w:p>
-        </w:tc>
-        <w:tc>
-          <w:tcPr>
-            <w:tcBorders>
-              <w:bottom w:val="none" w:sz="0" w:space="0" w:color="000000"/>
-              <w:top w:val="none" w:sz="0" w:space="0" w:color="000000"/>
-              <w:left w:val="none" w:sz="0" w:space="0" w:color="000000"/>
-              <w:right w:val="none" w:sz="0" w:space="0" w:color="000000"/>
-            </w:tcBorders>
-            <w:shd w:val="clear" w:color="auto" w:fill="FFFFFF"/>
-            <w:tcMar>
-              <w:top w:w="0" w:type="dxa"/>
-              <w:bottom w:w="0" w:type="dxa"/>
-              <w:left w:w="0" w:type="dxa"/>
-              <w:right w:w="0" w:type="dxa"/>
-            </w:tcMar>
-            <w:vAlign w:val="center"/>
-          </w:tcPr>
-          <w:p>
-            <w:pPr>
-              <w:pStyle w:val="Normal"/>
-              <w:jc w:val="left"/>
-              <w:pBdr>
-                <w:bottom w:val="none" w:sz="0" w:space="0" w:color="000000"/>
-                <w:top w:val="none" w:sz="0" w:space="0" w:color="000000"/>
-                <w:left w:val="none" w:sz="0" w:space="0" w:color="000000"/>
-                <w:right w:val="none" w:sz="0" w:space="0" w:color="000000"/>
-              </w:pBdr>
-              <w:spacing w:after="0" w:before="0" w:line="240"/>
-              <w:ind w:left="0" w:right="0" w:firstLine="0" w:firstLineChars="0"/>
-              <w:rPr>
-                <w:rFonts w:ascii="Garamond" w:hAnsi="Arial" w:eastAsia="Arial" w:cs="Arial"/>
-                <w:i w:val="false"/>
-                <w:b w:val="false"/>
-                <w:u w:val="none"/>
-                <w:sz w:val="24"/>
-                <w:szCs w:val="24"/>
-                <w:color w:val="000000"/>
-              </w:rPr>
-            </w:pPr>
-            <w:r>
-              <w:rPr>
-                <w:rFonts w:ascii="Garamond" w:hAnsi="Arial" w:eastAsia="Arial" w:cs="Arial"/>
-                <w:i w:val="false"/>
-                <w:b w:val="false"/>
-                <w:u w:val="none"/>
-                <w:sz w:val="24"/>
-                <w:szCs w:val="24"/>
-                <w:color w:val="000000"/>
-              </w:rPr>
-              <w:t xml:space="preserve">-0.343***</w:t>
+              <w:t xml:space="preserve">Census Division 3</w:t>
+            </w:r>
+          </w:p>
+        </w:tc>
+        <w:tc>
+          <w:tcPr>
+            <w:tcBorders>
+              <w:bottom w:val="none" w:sz="0" w:space="0" w:color="000000"/>
+              <w:top w:val="none" w:sz="0" w:space="0" w:color="000000"/>
+              <w:left w:val="none" w:sz="0" w:space="0" w:color="000000"/>
+              <w:right w:val="none" w:sz="0" w:space="0" w:color="000000"/>
+            </w:tcBorders>
+            <w:shd w:val="clear" w:color="auto" w:fill="FFFFFF"/>
+            <w:tcMar>
+              <w:top w:w="0" w:type="dxa"/>
+              <w:bottom w:w="0" w:type="dxa"/>
+              <w:left w:w="0" w:type="dxa"/>
+              <w:right w:w="0" w:type="dxa"/>
+            </w:tcMar>
+            <w:vAlign w:val="center"/>
+          </w:tcPr>
+          <w:p>
+            <w:pPr>
+              <w:pStyle w:val="Normal"/>
+              <w:jc w:val="left"/>
+              <w:pBdr>
+                <w:bottom w:val="none" w:sz="0" w:space="0" w:color="000000"/>
+                <w:top w:val="none" w:sz="0" w:space="0" w:color="000000"/>
+                <w:left w:val="none" w:sz="0" w:space="0" w:color="000000"/>
+                <w:right w:val="none" w:sz="0" w:space="0" w:color="000000"/>
+              </w:pBdr>
+              <w:spacing w:after="0" w:before="0" w:line="240"/>
+              <w:ind w:left="0" w:right="0" w:firstLine="0" w:firstLineChars="0"/>
+              <w:rPr>
+                <w:rFonts w:ascii="Garamond" w:hAnsi="Arial" w:eastAsia="Arial" w:cs="Arial"/>
+                <w:i w:val="false"/>
+                <w:b w:val="false"/>
+                <w:u w:val="none"/>
+                <w:sz w:val="24"/>
+                <w:szCs w:val="24"/>
+                <w:color w:val="000000"/>
+              </w:rPr>
+            </w:pPr>
+            <w:r>
+              <w:rPr>
+                <w:rFonts w:ascii="Garamond" w:hAnsi="Arial" w:eastAsia="Arial" w:cs="Arial"/>
+                <w:i w:val="false"/>
+                <w:b w:val="false"/>
+                <w:u w:val="none"/>
+                <w:sz w:val="24"/>
+                <w:szCs w:val="24"/>
+                <w:color w:val="000000"/>
+              </w:rPr>
+              <w:t xml:space="preserve">-0.816***</w:t>
             </w:r>
           </w:p>
         </w:tc>
@@ -2048,7 +2048,7 @@
                 <w:szCs w:val="24"/>
                 <w:color w:val="000000"/>
               </w:rPr>
-              <w:t xml:space="preserve">(0.077)</w:t>
+              <w:t xml:space="preserve">(0.071)</w:t>
             </w:r>
           </w:p>
         </w:tc>
@@ -2107,60 +2107,60 @@
                 <w:szCs w:val="24"/>
                 <w:color w:val="000000"/>
               </w:rPr>
-              <w:t xml:space="preserve">Census Division 3</w:t>
-            </w:r>
-          </w:p>
-        </w:tc>
-        <w:tc>
-          <w:tcPr>
-            <w:tcBorders>
-              <w:bottom w:val="none" w:sz="0" w:space="0" w:color="000000"/>
-              <w:top w:val="none" w:sz="0" w:space="0" w:color="000000"/>
-              <w:left w:val="none" w:sz="0" w:space="0" w:color="000000"/>
-              <w:right w:val="none" w:sz="0" w:space="0" w:color="000000"/>
-            </w:tcBorders>
-            <w:shd w:val="clear" w:color="auto" w:fill="FFFFFF"/>
-            <w:tcMar>
-              <w:top w:w="0" w:type="dxa"/>
-              <w:bottom w:w="0" w:type="dxa"/>
-              <w:left w:w="0" w:type="dxa"/>
-              <w:right w:w="0" w:type="dxa"/>
-            </w:tcMar>
-            <w:vAlign w:val="center"/>
-          </w:tcPr>
-          <w:p>
-            <w:pPr>
-              <w:pStyle w:val="Normal"/>
-              <w:jc w:val="left"/>
-              <w:pBdr>
-                <w:bottom w:val="none" w:sz="0" w:space="0" w:color="000000"/>
-                <w:top w:val="none" w:sz="0" w:space="0" w:color="000000"/>
-                <w:left w:val="none" w:sz="0" w:space="0" w:color="000000"/>
-                <w:right w:val="none" w:sz="0" w:space="0" w:color="000000"/>
-              </w:pBdr>
-              <w:spacing w:after="0" w:before="0" w:line="240"/>
-              <w:ind w:left="0" w:right="0" w:firstLine="0" w:firstLineChars="0"/>
-              <w:rPr>
-                <w:rFonts w:ascii="Garamond" w:hAnsi="Arial" w:eastAsia="Arial" w:cs="Arial"/>
-                <w:i w:val="false"/>
-                <w:b w:val="false"/>
-                <w:u w:val="none"/>
-                <w:sz w:val="24"/>
-                <w:szCs w:val="24"/>
-                <w:color w:val="000000"/>
-              </w:rPr>
-            </w:pPr>
-            <w:r>
-              <w:rPr>
-                <w:rFonts w:ascii="Garamond" w:hAnsi="Arial" w:eastAsia="Arial" w:cs="Arial"/>
-                <w:i w:val="false"/>
-                <w:b w:val="false"/>
-                <w:u w:val="none"/>
-                <w:sz w:val="24"/>
-                <w:szCs w:val="24"/>
-                <w:color w:val="000000"/>
-              </w:rPr>
-              <w:t xml:space="preserve">-0.816***</w:t>
+              <w:t xml:space="preserve">Census Division 4</w:t>
+            </w:r>
+          </w:p>
+        </w:tc>
+        <w:tc>
+          <w:tcPr>
+            <w:tcBorders>
+              <w:bottom w:val="none" w:sz="0" w:space="0" w:color="000000"/>
+              <w:top w:val="none" w:sz="0" w:space="0" w:color="000000"/>
+              <w:left w:val="none" w:sz="0" w:space="0" w:color="000000"/>
+              <w:right w:val="none" w:sz="0" w:space="0" w:color="000000"/>
+            </w:tcBorders>
+            <w:shd w:val="clear" w:color="auto" w:fill="FFFFFF"/>
+            <w:tcMar>
+              <w:top w:w="0" w:type="dxa"/>
+              <w:bottom w:w="0" w:type="dxa"/>
+              <w:left w:w="0" w:type="dxa"/>
+              <w:right w:w="0" w:type="dxa"/>
+            </w:tcMar>
+            <w:vAlign w:val="center"/>
+          </w:tcPr>
+          <w:p>
+            <w:pPr>
+              <w:pStyle w:val="Normal"/>
+              <w:jc w:val="left"/>
+              <w:pBdr>
+                <w:bottom w:val="none" w:sz="0" w:space="0" w:color="000000"/>
+                <w:top w:val="none" w:sz="0" w:space="0" w:color="000000"/>
+                <w:left w:val="none" w:sz="0" w:space="0" w:color="000000"/>
+                <w:right w:val="none" w:sz="0" w:space="0" w:color="000000"/>
+              </w:pBdr>
+              <w:spacing w:after="0" w:before="0" w:line="240"/>
+              <w:ind w:left="0" w:right="0" w:firstLine="0" w:firstLineChars="0"/>
+              <w:rPr>
+                <w:rFonts w:ascii="Garamond" w:hAnsi="Arial" w:eastAsia="Arial" w:cs="Arial"/>
+                <w:i w:val="false"/>
+                <w:b w:val="false"/>
+                <w:u w:val="none"/>
+                <w:sz w:val="24"/>
+                <w:szCs w:val="24"/>
+                <w:color w:val="000000"/>
+              </w:rPr>
+            </w:pPr>
+            <w:r>
+              <w:rPr>
+                <w:rFonts w:ascii="Garamond" w:hAnsi="Arial" w:eastAsia="Arial" w:cs="Arial"/>
+                <w:i w:val="false"/>
+                <w:b w:val="false"/>
+                <w:u w:val="none"/>
+                <w:sz w:val="24"/>
+                <w:szCs w:val="24"/>
+                <w:color w:val="000000"/>
+              </w:rPr>
+              <w:t xml:space="preserve">-1.051***</w:t>
             </w:r>
           </w:p>
         </w:tc>
@@ -2272,7 +2272,7 @@
                 <w:szCs w:val="24"/>
                 <w:color w:val="000000"/>
               </w:rPr>
-              <w:t xml:space="preserve">(0.071)</w:t>
+              <w:t xml:space="preserve">(0.075)</w:t>
             </w:r>
           </w:p>
         </w:tc>
@@ -2331,60 +2331,60 @@
                 <w:szCs w:val="24"/>
                 <w:color w:val="000000"/>
               </w:rPr>
-              <w:t xml:space="preserve">Census Division 4</w:t>
-            </w:r>
-          </w:p>
-        </w:tc>
-        <w:tc>
-          <w:tcPr>
-            <w:tcBorders>
-              <w:bottom w:val="none" w:sz="0" w:space="0" w:color="000000"/>
-              <w:top w:val="none" w:sz="0" w:space="0" w:color="000000"/>
-              <w:left w:val="none" w:sz="0" w:space="0" w:color="000000"/>
-              <w:right w:val="none" w:sz="0" w:space="0" w:color="000000"/>
-            </w:tcBorders>
-            <w:shd w:val="clear" w:color="auto" w:fill="FFFFFF"/>
-            <w:tcMar>
-              <w:top w:w="0" w:type="dxa"/>
-              <w:bottom w:w="0" w:type="dxa"/>
-              <w:left w:w="0" w:type="dxa"/>
-              <w:right w:w="0" w:type="dxa"/>
-            </w:tcMar>
-            <w:vAlign w:val="center"/>
-          </w:tcPr>
-          <w:p>
-            <w:pPr>
-              <w:pStyle w:val="Normal"/>
-              <w:jc w:val="left"/>
-              <w:pBdr>
-                <w:bottom w:val="none" w:sz="0" w:space="0" w:color="000000"/>
-                <w:top w:val="none" w:sz="0" w:space="0" w:color="000000"/>
-                <w:left w:val="none" w:sz="0" w:space="0" w:color="000000"/>
-                <w:right w:val="none" w:sz="0" w:space="0" w:color="000000"/>
-              </w:pBdr>
-              <w:spacing w:after="0" w:before="0" w:line="240"/>
-              <w:ind w:left="0" w:right="0" w:firstLine="0" w:firstLineChars="0"/>
-              <w:rPr>
-                <w:rFonts w:ascii="Garamond" w:hAnsi="Arial" w:eastAsia="Arial" w:cs="Arial"/>
-                <w:i w:val="false"/>
-                <w:b w:val="false"/>
-                <w:u w:val="none"/>
-                <w:sz w:val="24"/>
-                <w:szCs w:val="24"/>
-                <w:color w:val="000000"/>
-              </w:rPr>
-            </w:pPr>
-            <w:r>
-              <w:rPr>
-                <w:rFonts w:ascii="Garamond" w:hAnsi="Arial" w:eastAsia="Arial" w:cs="Arial"/>
-                <w:i w:val="false"/>
-                <w:b w:val="false"/>
-                <w:u w:val="none"/>
-                <w:sz w:val="24"/>
-                <w:szCs w:val="24"/>
-                <w:color w:val="000000"/>
-              </w:rPr>
-              <w:t xml:space="preserve">-1.051***</w:t>
+              <w:t xml:space="preserve">Census Division 5</w:t>
+            </w:r>
+          </w:p>
+        </w:tc>
+        <w:tc>
+          <w:tcPr>
+            <w:tcBorders>
+              <w:bottom w:val="none" w:sz="0" w:space="0" w:color="000000"/>
+              <w:top w:val="none" w:sz="0" w:space="0" w:color="000000"/>
+              <w:left w:val="none" w:sz="0" w:space="0" w:color="000000"/>
+              <w:right w:val="none" w:sz="0" w:space="0" w:color="000000"/>
+            </w:tcBorders>
+            <w:shd w:val="clear" w:color="auto" w:fill="FFFFFF"/>
+            <w:tcMar>
+              <w:top w:w="0" w:type="dxa"/>
+              <w:bottom w:w="0" w:type="dxa"/>
+              <w:left w:w="0" w:type="dxa"/>
+              <w:right w:w="0" w:type="dxa"/>
+            </w:tcMar>
+            <w:vAlign w:val="center"/>
+          </w:tcPr>
+          <w:p>
+            <w:pPr>
+              <w:pStyle w:val="Normal"/>
+              <w:jc w:val="left"/>
+              <w:pBdr>
+                <w:bottom w:val="none" w:sz="0" w:space="0" w:color="000000"/>
+                <w:top w:val="none" w:sz="0" w:space="0" w:color="000000"/>
+                <w:left w:val="none" w:sz="0" w:space="0" w:color="000000"/>
+                <w:right w:val="none" w:sz="0" w:space="0" w:color="000000"/>
+              </w:pBdr>
+              <w:spacing w:after="0" w:before="0" w:line="240"/>
+              <w:ind w:left="0" w:right="0" w:firstLine="0" w:firstLineChars="0"/>
+              <w:rPr>
+                <w:rFonts w:ascii="Garamond" w:hAnsi="Arial" w:eastAsia="Arial" w:cs="Arial"/>
+                <w:i w:val="false"/>
+                <w:b w:val="false"/>
+                <w:u w:val="none"/>
+                <w:sz w:val="24"/>
+                <w:szCs w:val="24"/>
+                <w:color w:val="000000"/>
+              </w:rPr>
+            </w:pPr>
+            <w:r>
+              <w:rPr>
+                <w:rFonts w:ascii="Garamond" w:hAnsi="Arial" w:eastAsia="Arial" w:cs="Arial"/>
+                <w:i w:val="false"/>
+                <w:b w:val="false"/>
+                <w:u w:val="none"/>
+                <w:sz w:val="24"/>
+                <w:szCs w:val="24"/>
+                <w:color w:val="000000"/>
+              </w:rPr>
+              <w:t xml:space="preserve">-0.318***</w:t>
             </w:r>
           </w:p>
         </w:tc>
@@ -2496,7 +2496,7 @@
                 <w:szCs w:val="24"/>
                 <w:color w:val="000000"/>
               </w:rPr>
-              <w:t xml:space="preserve">(0.075)</w:t>
+              <w:t xml:space="preserve">(0.086)</w:t>
             </w:r>
           </w:p>
         </w:tc>
@@ -2555,60 +2555,60 @@
                 <w:szCs w:val="24"/>
                 <w:color w:val="000000"/>
               </w:rPr>
-              <w:t xml:space="preserve">Census Division 5</w:t>
-            </w:r>
-          </w:p>
-        </w:tc>
-        <w:tc>
-          <w:tcPr>
-            <w:tcBorders>
-              <w:bottom w:val="none" w:sz="0" w:space="0" w:color="000000"/>
-              <w:top w:val="none" w:sz="0" w:space="0" w:color="000000"/>
-              <w:left w:val="none" w:sz="0" w:space="0" w:color="000000"/>
-              <w:right w:val="none" w:sz="0" w:space="0" w:color="000000"/>
-            </w:tcBorders>
-            <w:shd w:val="clear" w:color="auto" w:fill="FFFFFF"/>
-            <w:tcMar>
-              <w:top w:w="0" w:type="dxa"/>
-              <w:bottom w:w="0" w:type="dxa"/>
-              <w:left w:w="0" w:type="dxa"/>
-              <w:right w:w="0" w:type="dxa"/>
-            </w:tcMar>
-            <w:vAlign w:val="center"/>
-          </w:tcPr>
-          <w:p>
-            <w:pPr>
-              <w:pStyle w:val="Normal"/>
-              <w:jc w:val="left"/>
-              <w:pBdr>
-                <w:bottom w:val="none" w:sz="0" w:space="0" w:color="000000"/>
-                <w:top w:val="none" w:sz="0" w:space="0" w:color="000000"/>
-                <w:left w:val="none" w:sz="0" w:space="0" w:color="000000"/>
-                <w:right w:val="none" w:sz="0" w:space="0" w:color="000000"/>
-              </w:pBdr>
-              <w:spacing w:after="0" w:before="0" w:line="240"/>
-              <w:ind w:left="0" w:right="0" w:firstLine="0" w:firstLineChars="0"/>
-              <w:rPr>
-                <w:rFonts w:ascii="Garamond" w:hAnsi="Arial" w:eastAsia="Arial" w:cs="Arial"/>
-                <w:i w:val="false"/>
-                <w:b w:val="false"/>
-                <w:u w:val="none"/>
-                <w:sz w:val="24"/>
-                <w:szCs w:val="24"/>
-                <w:color w:val="000000"/>
-              </w:rPr>
-            </w:pPr>
-            <w:r>
-              <w:rPr>
-                <w:rFonts w:ascii="Garamond" w:hAnsi="Arial" w:eastAsia="Arial" w:cs="Arial"/>
-                <w:i w:val="false"/>
-                <w:b w:val="false"/>
-                <w:u w:val="none"/>
-                <w:sz w:val="24"/>
-                <w:szCs w:val="24"/>
-                <w:color w:val="000000"/>
-              </w:rPr>
-              <w:t xml:space="preserve">-0.318***</w:t>
+              <w:t xml:space="preserve">Census Division 6</w:t>
+            </w:r>
+          </w:p>
+        </w:tc>
+        <w:tc>
+          <w:tcPr>
+            <w:tcBorders>
+              <w:bottom w:val="none" w:sz="0" w:space="0" w:color="000000"/>
+              <w:top w:val="none" w:sz="0" w:space="0" w:color="000000"/>
+              <w:left w:val="none" w:sz="0" w:space="0" w:color="000000"/>
+              <w:right w:val="none" w:sz="0" w:space="0" w:color="000000"/>
+            </w:tcBorders>
+            <w:shd w:val="clear" w:color="auto" w:fill="FFFFFF"/>
+            <w:tcMar>
+              <w:top w:w="0" w:type="dxa"/>
+              <w:bottom w:w="0" w:type="dxa"/>
+              <w:left w:w="0" w:type="dxa"/>
+              <w:right w:w="0" w:type="dxa"/>
+            </w:tcMar>
+            <w:vAlign w:val="center"/>
+          </w:tcPr>
+          <w:p>
+            <w:pPr>
+              <w:pStyle w:val="Normal"/>
+              <w:jc w:val="left"/>
+              <w:pBdr>
+                <w:bottom w:val="none" w:sz="0" w:space="0" w:color="000000"/>
+                <w:top w:val="none" w:sz="0" w:space="0" w:color="000000"/>
+                <w:left w:val="none" w:sz="0" w:space="0" w:color="000000"/>
+                <w:right w:val="none" w:sz="0" w:space="0" w:color="000000"/>
+              </w:pBdr>
+              <w:spacing w:after="0" w:before="0" w:line="240"/>
+              <w:ind w:left="0" w:right="0" w:firstLine="0" w:firstLineChars="0"/>
+              <w:rPr>
+                <w:rFonts w:ascii="Garamond" w:hAnsi="Arial" w:eastAsia="Arial" w:cs="Arial"/>
+                <w:i w:val="false"/>
+                <w:b w:val="false"/>
+                <w:u w:val="none"/>
+                <w:sz w:val="24"/>
+                <w:szCs w:val="24"/>
+                <w:color w:val="000000"/>
+              </w:rPr>
+            </w:pPr>
+            <w:r>
+              <w:rPr>
+                <w:rFonts w:ascii="Garamond" w:hAnsi="Arial" w:eastAsia="Arial" w:cs="Arial"/>
+                <w:i w:val="false"/>
+                <w:b w:val="false"/>
+                <w:u w:val="none"/>
+                <w:sz w:val="24"/>
+                <w:szCs w:val="24"/>
+                <w:color w:val="000000"/>
+              </w:rPr>
+              <w:t xml:space="preserve">-1.165***</w:t>
             </w:r>
           </w:p>
         </w:tc>
@@ -2720,7 +2720,7 @@
                 <w:szCs w:val="24"/>
                 <w:color w:val="000000"/>
               </w:rPr>
-              <w:t xml:space="preserve">(0.086)</w:t>
+              <w:t xml:space="preserve">(0.135)</w:t>
             </w:r>
           </w:p>
         </w:tc>
@@ -2779,60 +2779,60 @@
                 <w:szCs w:val="24"/>
                 <w:color w:val="000000"/>
               </w:rPr>
-              <w:t xml:space="preserve">Census Division 6</w:t>
-            </w:r>
-          </w:p>
-        </w:tc>
-        <w:tc>
-          <w:tcPr>
-            <w:tcBorders>
-              <w:bottom w:val="none" w:sz="0" w:space="0" w:color="000000"/>
-              <w:top w:val="none" w:sz="0" w:space="0" w:color="000000"/>
-              <w:left w:val="none" w:sz="0" w:space="0" w:color="000000"/>
-              <w:right w:val="none" w:sz="0" w:space="0" w:color="000000"/>
-            </w:tcBorders>
-            <w:shd w:val="clear" w:color="auto" w:fill="FFFFFF"/>
-            <w:tcMar>
-              <w:top w:w="0" w:type="dxa"/>
-              <w:bottom w:w="0" w:type="dxa"/>
-              <w:left w:w="0" w:type="dxa"/>
-              <w:right w:w="0" w:type="dxa"/>
-            </w:tcMar>
-            <w:vAlign w:val="center"/>
-          </w:tcPr>
-          <w:p>
-            <w:pPr>
-              <w:pStyle w:val="Normal"/>
-              <w:jc w:val="left"/>
-              <w:pBdr>
-                <w:bottom w:val="none" w:sz="0" w:space="0" w:color="000000"/>
-                <w:top w:val="none" w:sz="0" w:space="0" w:color="000000"/>
-                <w:left w:val="none" w:sz="0" w:space="0" w:color="000000"/>
-                <w:right w:val="none" w:sz="0" w:space="0" w:color="000000"/>
-              </w:pBdr>
-              <w:spacing w:after="0" w:before="0" w:line="240"/>
-              <w:ind w:left="0" w:right="0" w:firstLine="0" w:firstLineChars="0"/>
-              <w:rPr>
-                <w:rFonts w:ascii="Garamond" w:hAnsi="Arial" w:eastAsia="Arial" w:cs="Arial"/>
-                <w:i w:val="false"/>
-                <w:b w:val="false"/>
-                <w:u w:val="none"/>
-                <w:sz w:val="24"/>
-                <w:szCs w:val="24"/>
-                <w:color w:val="000000"/>
-              </w:rPr>
-            </w:pPr>
-            <w:r>
-              <w:rPr>
-                <w:rFonts w:ascii="Garamond" w:hAnsi="Arial" w:eastAsia="Arial" w:cs="Arial"/>
-                <w:i w:val="false"/>
-                <w:b w:val="false"/>
-                <w:u w:val="none"/>
-                <w:sz w:val="24"/>
-                <w:szCs w:val="24"/>
-                <w:color w:val="000000"/>
-              </w:rPr>
-              <w:t xml:space="preserve">-1.165***</w:t>
+              <w:t xml:space="preserve">Census Division 7</w:t>
+            </w:r>
+          </w:p>
+        </w:tc>
+        <w:tc>
+          <w:tcPr>
+            <w:tcBorders>
+              <w:bottom w:val="none" w:sz="0" w:space="0" w:color="000000"/>
+              <w:top w:val="none" w:sz="0" w:space="0" w:color="000000"/>
+              <w:left w:val="none" w:sz="0" w:space="0" w:color="000000"/>
+              <w:right w:val="none" w:sz="0" w:space="0" w:color="000000"/>
+            </w:tcBorders>
+            <w:shd w:val="clear" w:color="auto" w:fill="FFFFFF"/>
+            <w:tcMar>
+              <w:top w:w="0" w:type="dxa"/>
+              <w:bottom w:w="0" w:type="dxa"/>
+              <w:left w:w="0" w:type="dxa"/>
+              <w:right w:w="0" w:type="dxa"/>
+            </w:tcMar>
+            <w:vAlign w:val="center"/>
+          </w:tcPr>
+          <w:p>
+            <w:pPr>
+              <w:pStyle w:val="Normal"/>
+              <w:jc w:val="left"/>
+              <w:pBdr>
+                <w:bottom w:val="none" w:sz="0" w:space="0" w:color="000000"/>
+                <w:top w:val="none" w:sz="0" w:space="0" w:color="000000"/>
+                <w:left w:val="none" w:sz="0" w:space="0" w:color="000000"/>
+                <w:right w:val="none" w:sz="0" w:space="0" w:color="000000"/>
+              </w:pBdr>
+              <w:spacing w:after="0" w:before="0" w:line="240"/>
+              <w:ind w:left="0" w:right="0" w:firstLine="0" w:firstLineChars="0"/>
+              <w:rPr>
+                <w:rFonts w:ascii="Garamond" w:hAnsi="Arial" w:eastAsia="Arial" w:cs="Arial"/>
+                <w:i w:val="false"/>
+                <w:b w:val="false"/>
+                <w:u w:val="none"/>
+                <w:sz w:val="24"/>
+                <w:szCs w:val="24"/>
+                <w:color w:val="000000"/>
+              </w:rPr>
+            </w:pPr>
+            <w:r>
+              <w:rPr>
+                <w:rFonts w:ascii="Garamond" w:hAnsi="Arial" w:eastAsia="Arial" w:cs="Arial"/>
+                <w:i w:val="false"/>
+                <w:b w:val="false"/>
+                <w:u w:val="none"/>
+                <w:sz w:val="24"/>
+                <w:szCs w:val="24"/>
+                <w:color w:val="000000"/>
+              </w:rPr>
+              <w:t xml:space="preserve">-0.366***</w:t>
             </w:r>
           </w:p>
         </w:tc>
@@ -2944,7 +2944,7 @@
                 <w:szCs w:val="24"/>
                 <w:color w:val="000000"/>
               </w:rPr>
-              <w:t xml:space="preserve">(0.135)</w:t>
+              <w:t xml:space="preserve">(0.101)</w:t>
             </w:r>
           </w:p>
         </w:tc>
@@ -3003,60 +3003,60 @@
                 <w:szCs w:val="24"/>
                 <w:color w:val="000000"/>
               </w:rPr>
-              <w:t xml:space="preserve">Census Division 7</w:t>
-            </w:r>
-          </w:p>
-        </w:tc>
-        <w:tc>
-          <w:tcPr>
-            <w:tcBorders>
-              <w:bottom w:val="none" w:sz="0" w:space="0" w:color="000000"/>
-              <w:top w:val="none" w:sz="0" w:space="0" w:color="000000"/>
-              <w:left w:val="none" w:sz="0" w:space="0" w:color="000000"/>
-              <w:right w:val="none" w:sz="0" w:space="0" w:color="000000"/>
-            </w:tcBorders>
-            <w:shd w:val="clear" w:color="auto" w:fill="FFFFFF"/>
-            <w:tcMar>
-              <w:top w:w="0" w:type="dxa"/>
-              <w:bottom w:w="0" w:type="dxa"/>
-              <w:left w:w="0" w:type="dxa"/>
-              <w:right w:w="0" w:type="dxa"/>
-            </w:tcMar>
-            <w:vAlign w:val="center"/>
-          </w:tcPr>
-          <w:p>
-            <w:pPr>
-              <w:pStyle w:val="Normal"/>
-              <w:jc w:val="left"/>
-              <w:pBdr>
-                <w:bottom w:val="none" w:sz="0" w:space="0" w:color="000000"/>
-                <w:top w:val="none" w:sz="0" w:space="0" w:color="000000"/>
-                <w:left w:val="none" w:sz="0" w:space="0" w:color="000000"/>
-                <w:right w:val="none" w:sz="0" w:space="0" w:color="000000"/>
-              </w:pBdr>
-              <w:spacing w:after="0" w:before="0" w:line="240"/>
-              <w:ind w:left="0" w:right="0" w:firstLine="0" w:firstLineChars="0"/>
-              <w:rPr>
-                <w:rFonts w:ascii="Garamond" w:hAnsi="Arial" w:eastAsia="Arial" w:cs="Arial"/>
-                <w:i w:val="false"/>
-                <w:b w:val="false"/>
-                <w:u w:val="none"/>
-                <w:sz w:val="24"/>
-                <w:szCs w:val="24"/>
-                <w:color w:val="000000"/>
-              </w:rPr>
-            </w:pPr>
-            <w:r>
-              <w:rPr>
-                <w:rFonts w:ascii="Garamond" w:hAnsi="Arial" w:eastAsia="Arial" w:cs="Arial"/>
-                <w:i w:val="false"/>
-                <w:b w:val="false"/>
-                <w:u w:val="none"/>
-                <w:sz w:val="24"/>
-                <w:szCs w:val="24"/>
-                <w:color w:val="000000"/>
-              </w:rPr>
-              <w:t xml:space="preserve">-0.366***</w:t>
+              <w:t xml:space="preserve">Census Division 8</w:t>
+            </w:r>
+          </w:p>
+        </w:tc>
+        <w:tc>
+          <w:tcPr>
+            <w:tcBorders>
+              <w:bottom w:val="none" w:sz="0" w:space="0" w:color="000000"/>
+              <w:top w:val="none" w:sz="0" w:space="0" w:color="000000"/>
+              <w:left w:val="none" w:sz="0" w:space="0" w:color="000000"/>
+              <w:right w:val="none" w:sz="0" w:space="0" w:color="000000"/>
+            </w:tcBorders>
+            <w:shd w:val="clear" w:color="auto" w:fill="FFFFFF"/>
+            <w:tcMar>
+              <w:top w:w="0" w:type="dxa"/>
+              <w:bottom w:w="0" w:type="dxa"/>
+              <w:left w:w="0" w:type="dxa"/>
+              <w:right w:w="0" w:type="dxa"/>
+            </w:tcMar>
+            <w:vAlign w:val="center"/>
+          </w:tcPr>
+          <w:p>
+            <w:pPr>
+              <w:pStyle w:val="Normal"/>
+              <w:jc w:val="left"/>
+              <w:pBdr>
+                <w:bottom w:val="none" w:sz="0" w:space="0" w:color="000000"/>
+                <w:top w:val="none" w:sz="0" w:space="0" w:color="000000"/>
+                <w:left w:val="none" w:sz="0" w:space="0" w:color="000000"/>
+                <w:right w:val="none" w:sz="0" w:space="0" w:color="000000"/>
+              </w:pBdr>
+              <w:spacing w:after="0" w:before="0" w:line="240"/>
+              <w:ind w:left="0" w:right="0" w:firstLine="0" w:firstLineChars="0"/>
+              <w:rPr>
+                <w:rFonts w:ascii="Garamond" w:hAnsi="Arial" w:eastAsia="Arial" w:cs="Arial"/>
+                <w:i w:val="false"/>
+                <w:b w:val="false"/>
+                <w:u w:val="none"/>
+                <w:sz w:val="24"/>
+                <w:szCs w:val="24"/>
+                <w:color w:val="000000"/>
+              </w:rPr>
+            </w:pPr>
+            <w:r>
+              <w:rPr>
+                <w:rFonts w:ascii="Garamond" w:hAnsi="Arial" w:eastAsia="Arial" w:cs="Arial"/>
+                <w:i w:val="false"/>
+                <w:b w:val="false"/>
+                <w:u w:val="none"/>
+                <w:sz w:val="24"/>
+                <w:szCs w:val="24"/>
+                <w:color w:val="000000"/>
+              </w:rPr>
+              <w:t xml:space="preserve">-0.257***</w:t>
             </w:r>
           </w:p>
         </w:tc>
@@ -3168,7 +3168,7 @@
                 <w:szCs w:val="24"/>
                 <w:color w:val="000000"/>
               </w:rPr>
-              <w:t xml:space="preserve">(0.101)</w:t>
+              <w:t xml:space="preserve">(0.086)</w:t>
             </w:r>
           </w:p>
         </w:tc>
@@ -3227,60 +3227,60 @@
                 <w:szCs w:val="24"/>
                 <w:color w:val="000000"/>
               </w:rPr>
-              <w:t xml:space="preserve">Census Division 8</w:t>
-            </w:r>
-          </w:p>
-        </w:tc>
-        <w:tc>
-          <w:tcPr>
-            <w:tcBorders>
-              <w:bottom w:val="none" w:sz="0" w:space="0" w:color="000000"/>
-              <w:top w:val="none" w:sz="0" w:space="0" w:color="000000"/>
-              <w:left w:val="none" w:sz="0" w:space="0" w:color="000000"/>
-              <w:right w:val="none" w:sz="0" w:space="0" w:color="000000"/>
-            </w:tcBorders>
-            <w:shd w:val="clear" w:color="auto" w:fill="FFFFFF"/>
-            <w:tcMar>
-              <w:top w:w="0" w:type="dxa"/>
-              <w:bottom w:w="0" w:type="dxa"/>
-              <w:left w:w="0" w:type="dxa"/>
-              <w:right w:w="0" w:type="dxa"/>
-            </w:tcMar>
-            <w:vAlign w:val="center"/>
-          </w:tcPr>
-          <w:p>
-            <w:pPr>
-              <w:pStyle w:val="Normal"/>
-              <w:jc w:val="left"/>
-              <w:pBdr>
-                <w:bottom w:val="none" w:sz="0" w:space="0" w:color="000000"/>
-                <w:top w:val="none" w:sz="0" w:space="0" w:color="000000"/>
-                <w:left w:val="none" w:sz="0" w:space="0" w:color="000000"/>
-                <w:right w:val="none" w:sz="0" w:space="0" w:color="000000"/>
-              </w:pBdr>
-              <w:spacing w:after="0" w:before="0" w:line="240"/>
-              <w:ind w:left="0" w:right="0" w:firstLine="0" w:firstLineChars="0"/>
-              <w:rPr>
-                <w:rFonts w:ascii="Garamond" w:hAnsi="Arial" w:eastAsia="Arial" w:cs="Arial"/>
-                <w:i w:val="false"/>
-                <w:b w:val="false"/>
-                <w:u w:val="none"/>
-                <w:sz w:val="24"/>
-                <w:szCs w:val="24"/>
-                <w:color w:val="000000"/>
-              </w:rPr>
-            </w:pPr>
-            <w:r>
-              <w:rPr>
-                <w:rFonts w:ascii="Garamond" w:hAnsi="Arial" w:eastAsia="Arial" w:cs="Arial"/>
-                <w:i w:val="false"/>
-                <w:b w:val="false"/>
-                <w:u w:val="none"/>
-                <w:sz w:val="24"/>
-                <w:szCs w:val="24"/>
-                <w:color w:val="000000"/>
-              </w:rPr>
-              <w:t xml:space="preserve">-0.257***</w:t>
+              <w:t xml:space="preserve">Census Division 9</w:t>
+            </w:r>
+          </w:p>
+        </w:tc>
+        <w:tc>
+          <w:tcPr>
+            <w:tcBorders>
+              <w:bottom w:val="none" w:sz="0" w:space="0" w:color="000000"/>
+              <w:top w:val="none" w:sz="0" w:space="0" w:color="000000"/>
+              <w:left w:val="none" w:sz="0" w:space="0" w:color="000000"/>
+              <w:right w:val="none" w:sz="0" w:space="0" w:color="000000"/>
+            </w:tcBorders>
+            <w:shd w:val="clear" w:color="auto" w:fill="FFFFFF"/>
+            <w:tcMar>
+              <w:top w:w="0" w:type="dxa"/>
+              <w:bottom w:w="0" w:type="dxa"/>
+              <w:left w:w="0" w:type="dxa"/>
+              <w:right w:w="0" w:type="dxa"/>
+            </w:tcMar>
+            <w:vAlign w:val="center"/>
+          </w:tcPr>
+          <w:p>
+            <w:pPr>
+              <w:pStyle w:val="Normal"/>
+              <w:jc w:val="left"/>
+              <w:pBdr>
+                <w:bottom w:val="none" w:sz="0" w:space="0" w:color="000000"/>
+                <w:top w:val="none" w:sz="0" w:space="0" w:color="000000"/>
+                <w:left w:val="none" w:sz="0" w:space="0" w:color="000000"/>
+                <w:right w:val="none" w:sz="0" w:space="0" w:color="000000"/>
+              </w:pBdr>
+              <w:spacing w:after="0" w:before="0" w:line="240"/>
+              <w:ind w:left="0" w:right="0" w:firstLine="0" w:firstLineChars="0"/>
+              <w:rPr>
+                <w:rFonts w:ascii="Garamond" w:hAnsi="Arial" w:eastAsia="Arial" w:cs="Arial"/>
+                <w:i w:val="false"/>
+                <w:b w:val="false"/>
+                <w:u w:val="none"/>
+                <w:sz w:val="24"/>
+                <w:szCs w:val="24"/>
+                <w:color w:val="000000"/>
+              </w:rPr>
+            </w:pPr>
+            <w:r>
+              <w:rPr>
+                <w:rFonts w:ascii="Garamond" w:hAnsi="Arial" w:eastAsia="Arial" w:cs="Arial"/>
+                <w:i w:val="false"/>
+                <w:b w:val="false"/>
+                <w:u w:val="none"/>
+                <w:sz w:val="24"/>
+                <w:szCs w:val="24"/>
+                <w:color w:val="000000"/>
+              </w:rPr>
+              <w:t xml:space="preserve">0.515***</w:t>
             </w:r>
           </w:p>
         </w:tc>
@@ -3392,7 +3392,7 @@
                 <w:szCs w:val="24"/>
                 <w:color w:val="000000"/>
               </w:rPr>
-              <w:t xml:space="preserve">(0.086)</w:t>
+              <w:t xml:space="preserve">(0.067)</w:t>
             </w:r>
           </w:p>
         </w:tc>
@@ -3451,60 +3451,60 @@
                 <w:szCs w:val="24"/>
                 <w:color w:val="000000"/>
               </w:rPr>
-              <w:t xml:space="preserve">Census Division 9</w:t>
-            </w:r>
-          </w:p>
-        </w:tc>
-        <w:tc>
-          <w:tcPr>
-            <w:tcBorders>
-              <w:bottom w:val="none" w:sz="0" w:space="0" w:color="000000"/>
-              <w:top w:val="none" w:sz="0" w:space="0" w:color="000000"/>
-              <w:left w:val="none" w:sz="0" w:space="0" w:color="000000"/>
-              <w:right w:val="none" w:sz="0" w:space="0" w:color="000000"/>
-            </w:tcBorders>
-            <w:shd w:val="clear" w:color="auto" w:fill="FFFFFF"/>
-            <w:tcMar>
-              <w:top w:w="0" w:type="dxa"/>
-              <w:bottom w:w="0" w:type="dxa"/>
-              <w:left w:w="0" w:type="dxa"/>
-              <w:right w:w="0" w:type="dxa"/>
-            </w:tcMar>
-            <w:vAlign w:val="center"/>
-          </w:tcPr>
-          <w:p>
-            <w:pPr>
-              <w:pStyle w:val="Normal"/>
-              <w:jc w:val="left"/>
-              <w:pBdr>
-                <w:bottom w:val="none" w:sz="0" w:space="0" w:color="000000"/>
-                <w:top w:val="none" w:sz="0" w:space="0" w:color="000000"/>
-                <w:left w:val="none" w:sz="0" w:space="0" w:color="000000"/>
-                <w:right w:val="none" w:sz="0" w:space="0" w:color="000000"/>
-              </w:pBdr>
-              <w:spacing w:after="0" w:before="0" w:line="240"/>
-              <w:ind w:left="0" w:right="0" w:firstLine="0" w:firstLineChars="0"/>
-              <w:rPr>
-                <w:rFonts w:ascii="Garamond" w:hAnsi="Arial" w:eastAsia="Arial" w:cs="Arial"/>
-                <w:i w:val="false"/>
-                <w:b w:val="false"/>
-                <w:u w:val="none"/>
-                <w:sz w:val="24"/>
-                <w:szCs w:val="24"/>
-                <w:color w:val="000000"/>
-              </w:rPr>
-            </w:pPr>
-            <w:r>
-              <w:rPr>
-                <w:rFonts w:ascii="Garamond" w:hAnsi="Arial" w:eastAsia="Arial" w:cs="Arial"/>
-                <w:i w:val="false"/>
-                <w:b w:val="false"/>
-                <w:u w:val="none"/>
-                <w:sz w:val="24"/>
-                <w:szCs w:val="24"/>
-                <w:color w:val="000000"/>
-              </w:rPr>
-              <w:t xml:space="preserve">0.515***</w:t>
+              <w:t xml:space="preserve">Meeting Year</w:t>
+            </w:r>
+          </w:p>
+        </w:tc>
+        <w:tc>
+          <w:tcPr>
+            <w:tcBorders>
+              <w:bottom w:val="none" w:sz="0" w:space="0" w:color="000000"/>
+              <w:top w:val="none" w:sz="0" w:space="0" w:color="000000"/>
+              <w:left w:val="none" w:sz="0" w:space="0" w:color="000000"/>
+              <w:right w:val="none" w:sz="0" w:space="0" w:color="000000"/>
+            </w:tcBorders>
+            <w:shd w:val="clear" w:color="auto" w:fill="FFFFFF"/>
+            <w:tcMar>
+              <w:top w:w="0" w:type="dxa"/>
+              <w:bottom w:w="0" w:type="dxa"/>
+              <w:left w:w="0" w:type="dxa"/>
+              <w:right w:w="0" w:type="dxa"/>
+            </w:tcMar>
+            <w:vAlign w:val="center"/>
+          </w:tcPr>
+          <w:p>
+            <w:pPr>
+              <w:pStyle w:val="Normal"/>
+              <w:jc w:val="left"/>
+              <w:pBdr>
+                <w:bottom w:val="none" w:sz="0" w:space="0" w:color="000000"/>
+                <w:top w:val="none" w:sz="0" w:space="0" w:color="000000"/>
+                <w:left w:val="none" w:sz="0" w:space="0" w:color="000000"/>
+                <w:right w:val="none" w:sz="0" w:space="0" w:color="000000"/>
+              </w:pBdr>
+              <w:spacing w:after="0" w:before="0" w:line="240"/>
+              <w:ind w:left="0" w:right="0" w:firstLine="0" w:firstLineChars="0"/>
+              <w:rPr>
+                <w:rFonts w:ascii="Garamond" w:hAnsi="Arial" w:eastAsia="Arial" w:cs="Arial"/>
+                <w:i w:val="false"/>
+                <w:b w:val="false"/>
+                <w:u w:val="none"/>
+                <w:sz w:val="24"/>
+                <w:szCs w:val="24"/>
+                <w:color w:val="000000"/>
+              </w:rPr>
+            </w:pPr>
+            <w:r>
+              <w:rPr>
+                <w:rFonts w:ascii="Garamond" w:hAnsi="Arial" w:eastAsia="Arial" w:cs="Arial"/>
+                <w:i w:val="false"/>
+                <w:b w:val="false"/>
+                <w:u w:val="none"/>
+                <w:sz w:val="24"/>
+                <w:szCs w:val="24"/>
+                <w:color w:val="000000"/>
+              </w:rPr>
+              <w:t xml:space="preserve">0.190***</w:t>
             </w:r>
           </w:p>
         </w:tc>
@@ -3616,7 +3616,7 @@
                 <w:szCs w:val="24"/>
                 <w:color w:val="000000"/>
               </w:rPr>
-              <w:t xml:space="preserve">(0.067)</w:t>
+              <w:t xml:space="preserve">(0.007)</w:t>
             </w:r>
           </w:p>
         </w:tc>

</xml_diff>